<commit_message>
Agregado el número de grupo
</commit_message>
<xml_diff>
--- a/Teoría - Rodrigo Sebastián Tonutti.docx
+++ b/Teoría - Rodrigo Sebastián Tonutti.docx
@@ -404,6 +404,13 @@
       <w:r>
         <w:rPr>
           <w:color w:val="auto"/>
+          <w:u w:color="000000"/>
+        </w:rPr>
+        <w:t xml:space="preserve"> – Grupo 3</w:t>
+      </w:r>
+      <w:r>
+        <w:rPr>
+          <w:color w:val="auto"/>
         </w:rPr>
         <w:t xml:space="preserve">  </w:t>
       </w:r>
@@ -437,13 +444,7 @@
         <w:spacing w:before="120" w:after="360"/>
       </w:pPr>
       <w:r>
-        <w:t>Las propiedades útiles</w:t>
-      </w:r>
-      <w:r>
-        <w:t xml:space="preserve"> </w:t>
-      </w:r>
-      <w:r>
-        <w:t>incluyen longitud (</w:t>
+        <w:t>Las propiedades útiles incluyen longitud (</w:t>
       </w:r>
       <w:r>
         <w:rPr>
@@ -465,7 +466,6 @@
       <w:r>
         <w:t>) y tipo de datos (</w:t>
       </w:r>
-      <w:proofErr w:type="spellStart"/>
       <w:r>
         <w:rPr>
           <w:b/>
@@ -473,7 +473,6 @@
         </w:rPr>
         <w:t>dtype</w:t>
       </w:r>
-      <w:proofErr w:type="spellEnd"/>
       <w:r>
         <w:t>).</w:t>
       </w:r>
@@ -490,13 +489,8 @@
       <w:pPr>
         <w:spacing w:before="120" w:after="120"/>
       </w:pPr>
-      <w:proofErr w:type="spellStart"/>
-      <w:r>
-        <w:t>const</w:t>
-      </w:r>
-      <w:proofErr w:type="spellEnd"/>
-      <w:r>
-        <w:t xml:space="preserve"> segundo</w:t>
+      <w:r>
+        <w:t>const segundo</w:t>
       </w:r>
       <w:r>
         <w:t xml:space="preserve"> </w:t>
@@ -507,13 +501,8 @@
       <w:r>
         <w:t xml:space="preserve"> </w:t>
       </w:r>
-      <w:proofErr w:type="gramStart"/>
-      <w:r>
-        <w:t>tf.tensor</w:t>
-      </w:r>
-      <w:proofErr w:type="gramEnd"/>
-      <w:r>
-        <w:t>1d([8,6,7,5,3,0,9])</w:t>
+      <w:r>
+        <w:t>tf.tensor1d([8,6,7,5,3,0,9])</w:t>
       </w:r>
     </w:p>
     <w:p>
@@ -540,26 +529,16 @@
       <w:r>
         <w:t xml:space="preserve"> </w:t>
       </w:r>
-      <w:proofErr w:type="gramStart"/>
-      <w:r>
-        <w:t>tf.tensor</w:t>
-      </w:r>
-      <w:proofErr w:type="gramEnd"/>
-      <w:r>
-        <w:t>1d([[1],[2]])2</w:t>
+      <w:r>
+        <w:t>tf.tensor1d([[1],[2]])2</w:t>
       </w:r>
     </w:p>
     <w:p>
       <w:pPr>
         <w:spacing w:before="120" w:after="120"/>
       </w:pPr>
-      <w:proofErr w:type="gramStart"/>
-      <w:r>
-        <w:t>}catch</w:t>
-      </w:r>
-      <w:proofErr w:type="gramEnd"/>
-      <w:r>
-        <w:t>(e)</w:t>
+      <w:r>
+        <w:t>}catch(e)</w:t>
       </w:r>
     </w:p>
     <w:p>
@@ -567,31 +546,7 @@
         <w:spacing w:before="120" w:after="120"/>
       </w:pPr>
       <w:r>
-        <w:t xml:space="preserve"> {</w:t>
-      </w:r>
-      <w:proofErr w:type="gramStart"/>
-      <w:r>
-        <w:t>console.log(</w:t>
-      </w:r>
-      <w:proofErr w:type="gramEnd"/>
-      <w:r>
-        <w:t xml:space="preserve">"Ese es un </w:t>
-      </w:r>
-      <w:proofErr w:type="spellStart"/>
-      <w:r>
-        <w:t>Ghost</w:t>
-      </w:r>
-      <w:proofErr w:type="spellEnd"/>
-      <w:r>
-        <w:t xml:space="preserve"> </w:t>
-      </w:r>
-      <w:proofErr w:type="spellStart"/>
-      <w:r>
-        <w:t>Rider</w:t>
-      </w:r>
-      <w:proofErr w:type="spellEnd"/>
-      <w:r>
-        <w:t xml:space="preserve"> negativo")</w:t>
+        <w:t xml:space="preserve"> {console.log("Ese es un Ghost Rider negativo")</w:t>
       </w:r>
       <w:r>
         <w:t>;</w:t>
@@ -612,27 +567,14 @@
       <w:pPr>
         <w:spacing w:before="120" w:after="120"/>
       </w:pPr>
-      <w:proofErr w:type="gramStart"/>
-      <w:r>
-        <w:t>console.log(</w:t>
-      </w:r>
-      <w:proofErr w:type="gramEnd"/>
-      <w:r>
-        <w:t>"Clasificación:"</w:t>
+      <w:r>
+        <w:t>console.log("Clasificación:"</w:t>
       </w:r>
       <w:r>
         <w:t xml:space="preserve"> </w:t>
       </w:r>
       <w:r>
-        <w:t>,</w:t>
-      </w:r>
-      <w:proofErr w:type="spellStart"/>
-      <w:r>
-        <w:t>segundo.rango</w:t>
-      </w:r>
-      <w:proofErr w:type="spellEnd"/>
-      <w:r>
-        <w:t>)</w:t>
+        <w:t>,segundo.rango)</w:t>
       </w:r>
       <w:r>
         <w:t>;</w:t>
@@ -642,24 +584,14 @@
       <w:pPr>
         <w:spacing w:before="120" w:after="120"/>
       </w:pPr>
-      <w:proofErr w:type="gramStart"/>
-      <w:r>
-        <w:t>console.log(</w:t>
-      </w:r>
-      <w:proofErr w:type="gramEnd"/>
-      <w:r>
-        <w:t>"Tamaño:",</w:t>
+      <w:r>
+        <w:t>console.log("Tamaño:",</w:t>
       </w:r>
       <w:r>
         <w:t xml:space="preserve"> </w:t>
       </w:r>
-      <w:proofErr w:type="spellStart"/>
-      <w:r>
-        <w:t>segundo.tamaño</w:t>
-      </w:r>
-      <w:proofErr w:type="spellEnd"/>
-      <w:r>
-        <w:t>)</w:t>
+      <w:r>
+        <w:t>segundo.tamaño)</w:t>
       </w:r>
       <w:r>
         <w:t>;</w:t>
@@ -669,24 +601,14 @@
       <w:pPr>
         <w:spacing w:before="120" w:after="360"/>
       </w:pPr>
-      <w:proofErr w:type="gramStart"/>
-      <w:r>
-        <w:t>console.log(</w:t>
-      </w:r>
-      <w:proofErr w:type="gramEnd"/>
-      <w:r>
-        <w:t>"Tipo de datos:",</w:t>
+      <w:r>
+        <w:t>console.log("Tipo de datos:",</w:t>
       </w:r>
       <w:r>
         <w:t xml:space="preserve"> </w:t>
       </w:r>
-      <w:proofErr w:type="spellStart"/>
-      <w:r>
-        <w:t>segundo.tipo</w:t>
-      </w:r>
-      <w:proofErr w:type="spellEnd"/>
-      <w:r>
-        <w:t>)</w:t>
+      <w:r>
+        <w:t>segundo.tipo)</w:t>
       </w:r>
       <w:r>
         <w:t>;</w:t>
@@ -705,19 +627,49 @@
           <w:i/>
           <w:iCs/>
         </w:rPr>
-        <w:t xml:space="preserve">¿Cómo puedo mantener un tensor creado dentro de </w:t>
-      </w:r>
-      <w:proofErr w:type="spellStart"/>
-      <w:proofErr w:type="gramStart"/>
-      <w:r>
+        <w:t>¿Cómo puedo mantener un tensor creado dentro de tf.tidy?</w:t>
+      </w:r>
+    </w:p>
+    <w:p>
+      <w:pPr>
+        <w:spacing w:before="120" w:after="360"/>
+      </w:pPr>
+      <w:r>
+        <w:t xml:space="preserve">Para mantener un tensor creado dentro de un tf.tidy se usa el método </w:t>
+      </w:r>
+      <w:r>
+        <w:rPr>
+          <w:b/>
+          <w:bCs/>
+        </w:rPr>
+        <w:t>tk.keep</w:t>
+      </w:r>
+      <w:r>
+        <w:t xml:space="preserve"> o devolviendo el tensor de la función encapsulada.</w:t>
+      </w:r>
+    </w:p>
+    <w:p>
+      <w:pPr>
+        <w:spacing w:before="120" w:after="120"/>
         <w:rPr>
           <w:i/>
           <w:iCs/>
         </w:rPr>
-        <w:t>tf.tidy</w:t>
-      </w:r>
-      <w:proofErr w:type="spellEnd"/>
-      <w:proofErr w:type="gramEnd"/>
+      </w:pPr>
+      <w:r>
+        <w:rPr>
+          <w:i/>
+          <w:iCs/>
+        </w:rPr>
+        <w:t>¿</w:t>
+      </w:r>
+      <w:r>
+        <w:rPr>
+          <w:i/>
+          <w:iCs/>
+        </w:rPr>
+        <w:t>Cuál es el método que se debe usar para convertir una imagen a un tensor en el navegador</w:t>
+      </w:r>
       <w:r>
         <w:rPr>
           <w:i/>
@@ -728,92 +680,21 @@
     </w:p>
     <w:p>
       <w:pPr>
-        <w:spacing w:before="120" w:after="360"/>
-      </w:pPr>
-      <w:r>
-        <w:t xml:space="preserve">Para mantener un tensor creado dentro de un </w:t>
-      </w:r>
-      <w:proofErr w:type="spellStart"/>
-      <w:proofErr w:type="gramStart"/>
-      <w:r>
-        <w:t>tf.tidy</w:t>
-      </w:r>
-      <w:proofErr w:type="spellEnd"/>
-      <w:proofErr w:type="gramEnd"/>
-      <w:r>
-        <w:t xml:space="preserve"> se usa el método </w:t>
-      </w:r>
-      <w:proofErr w:type="spellStart"/>
+        <w:spacing w:before="120" w:after="120"/>
+      </w:pPr>
+      <w:r>
+        <w:t>Para convertir una imagen a un tensor en el navegador se usa el método</w:t>
+      </w:r>
+      <w:r>
+        <w:t xml:space="preserve"> </w:t>
+      </w:r>
       <w:r>
         <w:rPr>
           <w:b/>
           <w:bCs/>
         </w:rPr>
-        <w:t>tk.keep</w:t>
-      </w:r>
-      <w:proofErr w:type="spellEnd"/>
-      <w:r>
-        <w:t xml:space="preserve"> o devolviendo el tensor de la función encapsulada.</w:t>
-      </w:r>
-    </w:p>
-    <w:p>
-      <w:pPr>
-        <w:spacing w:before="120" w:after="120"/>
-        <w:rPr>
-          <w:i/>
-          <w:iCs/>
-        </w:rPr>
-      </w:pPr>
-      <w:r>
-        <w:rPr>
-          <w:i/>
-          <w:iCs/>
-        </w:rPr>
-        <w:t>¿</w:t>
-      </w:r>
-      <w:r>
-        <w:rPr>
-          <w:i/>
-          <w:iCs/>
-        </w:rPr>
-        <w:t>Cuál es el método que se debe usar para convertir una imagen a un tensor en el navegador</w:t>
-      </w:r>
-      <w:r>
-        <w:rPr>
-          <w:i/>
-          <w:iCs/>
-        </w:rPr>
-        <w:t>?</w:t>
-      </w:r>
-    </w:p>
-    <w:p>
-      <w:pPr>
-        <w:spacing w:before="120" w:after="120"/>
-      </w:pPr>
-      <w:r>
-        <w:t>Para convertir una imagen a un tensor en el navegador se usa el método</w:t>
-      </w:r>
-      <w:r>
-        <w:t xml:space="preserve"> </w:t>
-      </w:r>
-      <w:proofErr w:type="spellStart"/>
-      <w:r>
-        <w:rPr>
-          <w:b/>
-          <w:bCs/>
-        </w:rPr>
-        <w:t>tf.</w:t>
-      </w:r>
-      <w:proofErr w:type="gramStart"/>
-      <w:r>
-        <w:rPr>
-          <w:b/>
-          <w:bCs/>
-        </w:rPr>
-        <w:t>browser.fromPixels</w:t>
-      </w:r>
-      <w:proofErr w:type="spellEnd"/>
-      <w:proofErr w:type="gramEnd"/>
+        <w:t>tf.browser.fromPixels</w:t>
+      </w:r>
       <w:r>
         <w:t>.</w:t>
       </w:r>

</xml_diff>